<commit_message>
finished the third ticket
</commit_message>
<xml_diff>
--- a/3.docx
+++ b/3.docx
@@ -234,230 +234,1983 @@
         </w:rPr>
         <w:t xml:space="preserve">Стремление быть полезным </w:t>
       </w:r>
+      <w:r>
+        <w:rPr>
+          <w:lang w:val="ru-RU"/>
+        </w:rPr>
+        <w:t>людям</w:t>
+      </w:r>
+      <w:r>
+        <w:rPr>
+          <w:lang w:val="ru-RU"/>
+        </w:rPr>
+        <w:t xml:space="preserve"> и признание науки познания единым источником познания.</w:t>
+      </w:r>
+    </w:p>
+    <w:p>
+      <w:pPr>
+        <w:rPr>
+          <w:lang w:val="ru-RU"/>
+        </w:rPr>
+      </w:pPr>
+      <w:r>
+        <w:rPr>
+          <w:lang w:val="ru-RU"/>
+        </w:rPr>
+        <w:t>Осново</w:t>
+      </w:r>
+      <w:r>
+        <w:rPr>
+          <w:lang w:val="ru-RU"/>
+        </w:rPr>
+        <w:t>по</w:t>
+      </w:r>
+      <w:r>
+        <w:rPr>
+          <w:lang w:val="ru-RU"/>
+        </w:rPr>
+        <w:t>ложником позитивной философии является Огюст Конт (1798 – 1857).</w:t>
+      </w:r>
+    </w:p>
+    <w:p>
+      <w:pPr>
+        <w:rPr>
+          <w:lang w:val="ru-RU"/>
+        </w:rPr>
+      </w:pPr>
+      <w:r>
+        <w:rPr>
+          <w:lang w:val="ru-RU"/>
+        </w:rPr>
+        <w:t>Термин «позитивная философия» Конт перенял от социального утописта Клода Сен-Симона.</w:t>
+      </w:r>
+    </w:p>
+    <w:p>
+      <w:pPr>
+        <w:rPr>
+          <w:lang w:val="ru-RU"/>
+        </w:rPr>
+      </w:pPr>
+      <w:r>
+        <w:rPr>
+          <w:lang w:val="ru-RU"/>
+        </w:rPr>
+        <w:t xml:space="preserve">По Сен-Симону реформы в обществе, цель которых увеличение общего </w:t>
+      </w:r>
+      <w:r>
+        <w:rPr>
+          <w:lang w:val="ru-RU"/>
+        </w:rPr>
+        <w:t>блага</w:t>
+      </w:r>
+      <w:r>
+        <w:rPr>
+          <w:lang w:val="ru-RU"/>
+        </w:rPr>
+        <w:t>, напрямую зависят от научных достижений. Задача науки – преобразование общества.</w:t>
+      </w:r>
+    </w:p>
+    <w:p>
+      <w:pPr>
+        <w:rPr>
+          <w:lang w:val="ru-RU"/>
+        </w:rPr>
+      </w:pPr>
+      <w:r>
+        <w:rPr>
+          <w:lang w:val="ru-RU"/>
+        </w:rPr>
+        <w:t>Д</w:t>
+      </w:r>
+      <w:r>
+        <w:rPr>
+          <w:lang w:val="ru-RU"/>
+        </w:rPr>
+        <w:t>евиз Конта</w:t>
+      </w:r>
+      <w:r>
+        <w:rPr>
+          <w:lang w:val="ru-RU"/>
+        </w:rPr>
+        <w:t xml:space="preserve">: </w:t>
+      </w:r>
+      <w:r>
+        <w:rPr>
+          <w:lang w:val="ru-RU"/>
+        </w:rPr>
+        <w:t>«От науки к предвидению. От предвидения – к действию»</w:t>
+      </w:r>
+    </w:p>
+    <w:p>
+      <w:pPr>
+        <w:rPr>
+          <w:lang w:val="ru-RU"/>
+        </w:rPr>
+      </w:pPr>
+      <w:r>
+        <w:rPr>
+          <w:lang w:val="ru-RU"/>
+        </w:rPr>
+        <w:t>Конт жил в эпоху буржуазных революций, анархии.</w:t>
+      </w:r>
+    </w:p>
+    <w:p>
+      <w:pPr>
+        <w:rPr>
+          <w:lang w:val="ru-RU"/>
+        </w:rPr>
+      </w:pPr>
+      <w:r>
+        <w:rPr>
+          <w:lang w:val="ru-RU"/>
+        </w:rPr>
+        <w:t>Для Конта является задачей создание общественного порядка, посредством влияния на умы и сердца людей.</w:t>
+      </w:r>
+    </w:p>
+    <w:p>
+      <w:pPr>
+        <w:rPr>
+          <w:lang w:val="ru-RU"/>
+        </w:rPr>
+      </w:pPr>
+      <w:r>
+        <w:rPr>
+          <w:lang w:val="ru-RU"/>
+        </w:rPr>
+        <w:t>«Идеи управляют миром и переворачивают его»</w:t>
+      </w:r>
+    </w:p>
+    <w:p>
+      <w:pPr>
+        <w:rPr>
+          <w:lang w:val="ru-RU"/>
+        </w:rPr>
+      </w:pPr>
+      <w:r>
+        <w:rPr>
+          <w:lang w:val="ru-RU"/>
+        </w:rPr>
+        <w:t>Т.е. общественный механизм покоится на мнении.</w:t>
+      </w:r>
+    </w:p>
+    <w:p>
+      <w:pPr>
+        <w:rPr>
+          <w:lang w:val="ru-RU"/>
+        </w:rPr>
+      </w:pPr>
+      <w:r>
+        <w:rPr>
+          <w:lang w:val="ru-RU"/>
+        </w:rPr>
+        <w:t xml:space="preserve">На </w:t>
+      </w:r>
+      <w:r>
+        <w:rPr>
+          <w:lang w:val="ru-RU"/>
+        </w:rPr>
+        <w:t>основе учения</w:t>
+      </w:r>
+      <w:r>
+        <w:rPr>
+          <w:lang w:val="ru-RU"/>
+        </w:rPr>
+        <w:t xml:space="preserve"> Конта</w:t>
+      </w:r>
+      <w:r>
+        <w:rPr>
+          <w:lang w:val="ru-RU"/>
+        </w:rPr>
+        <w:t xml:space="preserve"> </w:t>
+      </w:r>
+      <w:r>
+        <w:rPr>
+          <w:lang w:val="ru-RU"/>
+        </w:rPr>
+        <w:t>выделяют</w:t>
+      </w:r>
+      <w:r>
+        <w:rPr>
+          <w:lang w:val="ru-RU"/>
+        </w:rPr>
+        <w:t xml:space="preserve"> закон 3-х стадий или закон интеллектуальной </w:t>
+      </w:r>
+      <w:r>
+        <w:rPr>
+          <w:lang w:val="ru-RU"/>
+        </w:rPr>
+        <w:t>эволюции</w:t>
+      </w:r>
+      <w:r>
+        <w:rPr>
+          <w:lang w:val="ru-RU"/>
+        </w:rPr>
+        <w:t xml:space="preserve"> человечества или </w:t>
+      </w:r>
+      <w:r>
+        <w:rPr>
+          <w:lang w:val="ru-RU"/>
+        </w:rPr>
+        <w:t>великий</w:t>
+      </w:r>
+      <w:r>
+        <w:rPr>
+          <w:lang w:val="ru-RU"/>
+        </w:rPr>
+        <w:t xml:space="preserve"> основной закон.</w:t>
+      </w:r>
+    </w:p>
+    <w:p>
+      <w:pPr>
+        <w:rPr>
+          <w:lang w:val="ru-RU"/>
+        </w:rPr>
+      </w:pPr>
+      <w:r>
+        <w:rPr>
+          <w:lang w:val="ru-RU"/>
+        </w:rPr>
+        <w:t xml:space="preserve">Первая стадия (теологическая или фиктивная) – основывается на вере в </w:t>
+      </w:r>
       <w:proofErr w:type="spellStart"/>
       <w:r>
         <w:rPr>
           <w:lang w:val="ru-RU"/>
         </w:rPr>
-        <w:t>людяи</w:t>
+        <w:t>сверхъествественное</w:t>
       </w:r>
       <w:proofErr w:type="spellEnd"/>
       <w:r>
         <w:rPr>
           <w:lang w:val="ru-RU"/>
         </w:rPr>
-        <w:t xml:space="preserve"> и признание науки познания единым источником познания.</w:t>
-      </w:r>
-    </w:p>
-    <w:p>
-      <w:pPr>
-        <w:rPr>
-          <w:lang w:val="ru-RU"/>
-        </w:rPr>
-      </w:pPr>
-      <w:r>
-        <w:rPr>
-          <w:lang w:val="ru-RU"/>
-        </w:rPr>
-        <w:t>Осново</w:t>
-      </w:r>
-      <w:r>
-        <w:rPr>
-          <w:lang w:val="ru-RU"/>
-        </w:rPr>
-        <w:t>по</w:t>
-      </w:r>
-      <w:r>
-        <w:rPr>
-          <w:lang w:val="ru-RU"/>
-        </w:rPr>
-        <w:t>ложником позитивной философии является Огюст Конт (1798 – 1857).</w:t>
-      </w:r>
-    </w:p>
-    <w:p>
-      <w:pPr>
-        <w:rPr>
-          <w:lang w:val="ru-RU"/>
-        </w:rPr>
-      </w:pPr>
-      <w:r>
-        <w:rPr>
-          <w:lang w:val="ru-RU"/>
-        </w:rPr>
-        <w:t>Термин «позитивная философия» Конт перенял от социального утописта Клода Сен-Симона.</w:t>
-      </w:r>
-    </w:p>
-    <w:p>
-      <w:pPr>
-        <w:rPr>
-          <w:lang w:val="ru-RU"/>
-        </w:rPr>
-      </w:pPr>
-      <w:r>
-        <w:rPr>
-          <w:lang w:val="ru-RU"/>
-        </w:rPr>
-        <w:t xml:space="preserve">По Сен-Симону реформы в обществе, цель которых увеличение общего </w:t>
-      </w:r>
-      <w:r>
-        <w:rPr>
-          <w:lang w:val="ru-RU"/>
-        </w:rPr>
-        <w:t>блага</w:t>
-      </w:r>
-      <w:r>
-        <w:rPr>
-          <w:lang w:val="ru-RU"/>
-        </w:rPr>
-        <w:t>, напрямую зависят от научных достижений. Задача науки – преобразование общества.</w:t>
-      </w:r>
-    </w:p>
-    <w:p>
-      <w:pPr>
-        <w:rPr>
-          <w:lang w:val="ru-RU"/>
-        </w:rPr>
-      </w:pPr>
-      <w:r>
-        <w:rPr>
-          <w:lang w:val="ru-RU"/>
-        </w:rPr>
-        <w:t>Д</w:t>
-      </w:r>
-      <w:r>
-        <w:rPr>
-          <w:lang w:val="ru-RU"/>
-        </w:rPr>
-        <w:t>евиз Конта</w:t>
-      </w:r>
-      <w:r>
-        <w:rPr>
-          <w:lang w:val="ru-RU"/>
-        </w:rPr>
-        <w:t xml:space="preserve">: </w:t>
-      </w:r>
-      <w:r>
-        <w:rPr>
-          <w:lang w:val="ru-RU"/>
-        </w:rPr>
-        <w:t>«От науки к предвидению. От предвидения – к действию»</w:t>
-      </w:r>
-    </w:p>
-    <w:p>
-      <w:pPr>
-        <w:rPr>
-          <w:lang w:val="ru-RU"/>
-        </w:rPr>
-      </w:pPr>
-      <w:r>
-        <w:rPr>
-          <w:lang w:val="ru-RU"/>
-        </w:rPr>
-        <w:t>Конт жил в эпоху буржуазных революций, анархии.</w:t>
-      </w:r>
-    </w:p>
-    <w:p>
-      <w:pPr>
-        <w:rPr>
-          <w:lang w:val="ru-RU"/>
-        </w:rPr>
-      </w:pPr>
-      <w:r>
-        <w:rPr>
-          <w:lang w:val="ru-RU"/>
-        </w:rPr>
-        <w:t>Для Конта является задачей создание общественного порядка, посредством влияния на умы и сердца людей.</w:t>
-      </w:r>
-    </w:p>
-    <w:p>
-      <w:pPr>
-        <w:rPr>
-          <w:lang w:val="ru-RU"/>
-        </w:rPr>
-      </w:pPr>
-      <w:r>
-        <w:rPr>
-          <w:lang w:val="ru-RU"/>
-        </w:rPr>
-        <w:t>«Идеи управляют миром и переворачивают его»</w:t>
-      </w:r>
-    </w:p>
-    <w:p>
-      <w:pPr>
-        <w:rPr>
-          <w:lang w:val="ru-RU"/>
-        </w:rPr>
-      </w:pPr>
-      <w:r>
-        <w:rPr>
-          <w:lang w:val="ru-RU"/>
-        </w:rPr>
-        <w:t>Т.е. общественный механизм покоится на мнении.</w:t>
-      </w:r>
-    </w:p>
-    <w:p>
-      <w:pPr>
-        <w:rPr>
-          <w:lang w:val="ru-RU"/>
-        </w:rPr>
-      </w:pPr>
-      <w:r>
-        <w:rPr>
-          <w:lang w:val="ru-RU"/>
-        </w:rPr>
-        <w:t xml:space="preserve">На </w:t>
+        <w:t xml:space="preserve"> антропоморфное существо (фетишизм, политеизм, монотеизм). Конт сравнивает эту стадию с детством, живущим в воображении.</w:t>
+      </w:r>
+    </w:p>
+    <w:p>
+      <w:pPr>
+        <w:rPr>
+          <w:lang w:val="ru-RU"/>
+        </w:rPr>
+      </w:pPr>
+      <w:r>
+        <w:rPr>
+          <w:lang w:val="ru-RU"/>
+        </w:rPr>
+        <w:t>Вторая стадия (метафизическая или абстрактная) – основывается на замене Божеств системой умозрительных сущностей. Она объясняет мир с помощью сверхчувственных абстрактных допущений и пренебрегает реальными наблюдениями. Конт сравнивает вторую стадию с молодостью с присущими ей критицизмом и отсутствием житейского опыта.</w:t>
+      </w:r>
+    </w:p>
+    <w:p>
+      <w:pPr>
+        <w:rPr>
+          <w:lang w:val="ru-RU"/>
+        </w:rPr>
+      </w:pPr>
+      <w:r>
+        <w:rPr>
+          <w:lang w:val="ru-RU"/>
+        </w:rPr>
+        <w:lastRenderedPageBreak/>
+        <w:t>Третья стадия (научная или положительная) – отличается законом постоянного подчинения воображения наблюдению. Заменой поиска причин поиском законов, т.е. постоянных отношений, существующих между наблюдаемыми явлениями.</w:t>
+      </w:r>
+    </w:p>
+    <w:p>
+      <w:pPr>
+        <w:rPr>
+          <w:lang w:val="ru-RU"/>
+        </w:rPr>
+      </w:pPr>
+    </w:p>
+    <w:p>
+      <w:pPr>
+        <w:rPr>
+          <w:lang w:val="ru-RU"/>
+        </w:rPr>
+      </w:pPr>
+      <w:r>
+        <w:rPr>
+          <w:noProof/>
+          <w:lang w:eastAsia="en-GB"/>
+        </w:rPr>
+        <mc:AlternateContent>
+          <mc:Choice Requires="wpc">
+            <w:drawing>
+              <wp:inline distT="0" distB="0" distL="0" distR="0">
+                <wp:extent cx="3933624" cy="2294614"/>
+                <wp:effectExtent l="0" t="0" r="0" b="10795"/>
+                <wp:docPr id="1" name="Полотно 1"/>
+                <wp:cNvGraphicFramePr>
+                  <a:graphicFrameLocks xmlns:a="http://schemas.openxmlformats.org/drawingml/2006/main" noChangeAspect="1"/>
+                </wp:cNvGraphicFramePr>
+                <a:graphic xmlns:a="http://schemas.openxmlformats.org/drawingml/2006/main">
+                  <a:graphicData uri="http://schemas.microsoft.com/office/word/2010/wordprocessingCanvas">
+                    <wpc:wpc>
+                      <wpc:bg/>
+                      <wpc:whole/>
+                      <wps:wsp>
+                        <wps:cNvPr id="2" name="Надпись 2"/>
+                        <wps:cNvSpPr txBox="1"/>
+                        <wps:spPr>
+                          <a:xfrm>
+                            <a:off x="1266939" y="35999"/>
+                            <a:ext cx="867410" cy="297815"/>
+                          </a:xfrm>
+                          <a:prstGeom prst="rect">
+                            <a:avLst/>
+                          </a:prstGeom>
+                          <a:solidFill>
+                            <a:schemeClr val="lt1"/>
+                          </a:solidFill>
+                          <a:ln w="6350">
+                            <a:solidFill>
+                              <a:prstClr val="black"/>
+                            </a:solidFill>
+                          </a:ln>
+                          <a:effectLst/>
+                        </wps:spPr>
+                        <wps:style>
+                          <a:lnRef idx="0">
+                            <a:schemeClr val="accent1"/>
+                          </a:lnRef>
+                          <a:fillRef idx="0">
+                            <a:schemeClr val="accent1"/>
+                          </a:fillRef>
+                          <a:effectRef idx="0">
+                            <a:schemeClr val="accent1"/>
+                          </a:effectRef>
+                          <a:fontRef idx="minor">
+                            <a:schemeClr val="dk1"/>
+                          </a:fontRef>
+                        </wps:style>
+                        <wps:txbx>
+                          <w:txbxContent>
+                            <w:p>
+                              <w:pPr>
+                                <w:rPr>
+                                  <w:lang w:val="ru-RU"/>
+                                </w:rPr>
+                              </w:pPr>
+                              <w:r>
+                                <w:rPr>
+                                  <w:lang w:val="ru-RU"/>
+                                </w:rPr>
+                                <w:t>допущения</w:t>
+                              </w:r>
+                            </w:p>
+                          </w:txbxContent>
+                        </wps:txbx>
+                        <wps:bodyPr rot="0" spcFirstLastPara="0" vertOverflow="overflow" horzOverflow="overflow" vert="horz" wrap="none" lIns="91440" tIns="45720" rIns="91440" bIns="45720" numCol="1" spcCol="0" rtlCol="0" fromWordArt="0" anchor="t" anchorCtr="0" forceAA="0" compatLnSpc="1">
+                          <a:prstTxWarp prst="textNoShape">
+                            <a:avLst/>
+                          </a:prstTxWarp>
+                          <a:noAutofit/>
+                        </wps:bodyPr>
+                      </wps:wsp>
+                      <wps:wsp>
+                        <wps:cNvPr id="3" name="Надпись 3"/>
+                        <wps:cNvSpPr txBox="1"/>
+                        <wps:spPr>
+                          <a:xfrm>
+                            <a:off x="1630497" y="531758"/>
+                            <a:ext cx="1416685" cy="275590"/>
+                          </a:xfrm>
+                          <a:prstGeom prst="rect">
+                            <a:avLst/>
+                          </a:prstGeom>
+                          <a:solidFill>
+                            <a:schemeClr val="lt1"/>
+                          </a:solidFill>
+                          <a:ln w="6350">
+                            <a:solidFill>
+                              <a:prstClr val="black"/>
+                            </a:solidFill>
+                          </a:ln>
+                          <a:effectLst/>
+                        </wps:spPr>
+                        <wps:style>
+                          <a:lnRef idx="0">
+                            <a:schemeClr val="accent1"/>
+                          </a:lnRef>
+                          <a:fillRef idx="0">
+                            <a:schemeClr val="accent1"/>
+                          </a:fillRef>
+                          <a:effectRef idx="0">
+                            <a:schemeClr val="accent1"/>
+                          </a:effectRef>
+                          <a:fontRef idx="minor">
+                            <a:schemeClr val="dk1"/>
+                          </a:fontRef>
+                        </wps:style>
+                        <wps:txbx>
+                          <w:txbxContent>
+                            <w:p>
+                              <w:pPr>
+                                <w:rPr>
+                                  <w:lang w:val="ru-RU"/>
+                                </w:rPr>
+                              </w:pPr>
+                              <w:r>
+                                <w:rPr>
+                                  <w:lang w:val="ru-RU"/>
+                                </w:rPr>
+                                <w:t>сущности = причины</w:t>
+                              </w:r>
+                            </w:p>
+                          </w:txbxContent>
+                        </wps:txbx>
+                        <wps:bodyPr rot="0" spcFirstLastPara="0" vertOverflow="overflow" horzOverflow="overflow" vert="horz" wrap="none" lIns="91440" tIns="45720" rIns="91440" bIns="45720" numCol="1" spcCol="0" rtlCol="0" fromWordArt="0" anchor="t" anchorCtr="0" forceAA="0" compatLnSpc="1">
+                          <a:prstTxWarp prst="textNoShape">
+                            <a:avLst/>
+                          </a:prstTxWarp>
+                          <a:noAutofit/>
+                        </wps:bodyPr>
+                      </wps:wsp>
+                      <wps:wsp>
+                        <wps:cNvPr id="4" name="Надпись 4"/>
+                        <wps:cNvSpPr txBox="1"/>
+                        <wps:spPr>
+                          <a:xfrm>
+                            <a:off x="2324559" y="1115652"/>
+                            <a:ext cx="833755" cy="308610"/>
+                          </a:xfrm>
+                          <a:prstGeom prst="rect">
+                            <a:avLst/>
+                          </a:prstGeom>
+                          <a:noFill/>
+                          <a:ln w="6350">
+                            <a:noFill/>
+                          </a:ln>
+                          <a:effectLst/>
+                        </wps:spPr>
+                        <wps:style>
+                          <a:lnRef idx="0">
+                            <a:schemeClr val="accent1"/>
+                          </a:lnRef>
+                          <a:fillRef idx="0">
+                            <a:schemeClr val="accent1"/>
+                          </a:fillRef>
+                          <a:effectRef idx="0">
+                            <a:schemeClr val="accent1"/>
+                          </a:effectRef>
+                          <a:fontRef idx="minor">
+                            <a:schemeClr val="dk1"/>
+                          </a:fontRef>
+                        </wps:style>
+                        <wps:txbx>
+                          <w:txbxContent>
+                            <w:p>
+                              <w:pPr>
+                                <w:rPr>
+                                  <w:lang w:val="ru-RU"/>
+                                </w:rPr>
+                              </w:pPr>
+                              <w:r>
+                                <w:rPr>
+                                  <w:lang w:val="ru-RU"/>
+                                </w:rPr>
+                                <w:t>объясняют</w:t>
+                              </w:r>
+                            </w:p>
+                          </w:txbxContent>
+                        </wps:txbx>
+                        <wps:bodyPr rot="0" spcFirstLastPara="0" vertOverflow="overflow" horzOverflow="overflow" vert="horz" wrap="none" lIns="91440" tIns="45720" rIns="91440" bIns="45720" numCol="1" spcCol="0" rtlCol="0" fromWordArt="0" anchor="t" anchorCtr="0" forceAA="0" compatLnSpc="1">
+                          <a:prstTxWarp prst="textNoShape">
+                            <a:avLst/>
+                          </a:prstTxWarp>
+                          <a:noAutofit/>
+                        </wps:bodyPr>
+                      </wps:wsp>
+                      <wps:wsp>
+                        <wps:cNvPr id="5" name="Стрелка вниз 5"/>
+                        <wps:cNvSpPr/>
+                        <wps:spPr>
+                          <a:xfrm>
+                            <a:off x="1817783" y="972432"/>
+                            <a:ext cx="316566" cy="694063"/>
+                          </a:xfrm>
+                          <a:prstGeom prst="downArrow">
+                            <a:avLst/>
+                          </a:prstGeom>
+                          <a:ln w="28575"/>
+                        </wps:spPr>
+                        <wps:style>
+                          <a:lnRef idx="2">
+                            <a:schemeClr val="accent5"/>
+                          </a:lnRef>
+                          <a:fillRef idx="1">
+                            <a:schemeClr val="lt1"/>
+                          </a:fillRef>
+                          <a:effectRef idx="0">
+                            <a:schemeClr val="accent5"/>
+                          </a:effectRef>
+                          <a:fontRef idx="minor">
+                            <a:schemeClr val="dk1"/>
+                          </a:fontRef>
+                        </wps:style>
+                        <wps:bodyPr rot="0" spcFirstLastPara="0" vertOverflow="overflow" horzOverflow="overflow" vert="horz" wrap="square" lIns="91440" tIns="45720" rIns="91440" bIns="45720" numCol="1" spcCol="0" rtlCol="0" fromWordArt="0" anchor="ctr" anchorCtr="0" forceAA="0" compatLnSpc="1">
+                          <a:prstTxWarp prst="textNoShape">
+                            <a:avLst/>
+                          </a:prstTxWarp>
+                          <a:noAutofit/>
+                        </wps:bodyPr>
+                      </wps:wsp>
+                      <wps:wsp>
+                        <wps:cNvPr id="6" name="Надпись 3"/>
+                        <wps:cNvSpPr txBox="1"/>
+                        <wps:spPr>
+                          <a:xfrm>
+                            <a:off x="1446938" y="1868529"/>
+                            <a:ext cx="1244600" cy="426085"/>
+                          </a:xfrm>
+                          <a:prstGeom prst="rect">
+                            <a:avLst/>
+                          </a:prstGeom>
+                          <a:solidFill>
+                            <a:schemeClr val="lt1"/>
+                          </a:solidFill>
+                          <a:ln w="6350">
+                            <a:solidFill>
+                              <a:prstClr val="black"/>
+                            </a:solidFill>
+                          </a:ln>
+                          <a:effectLst/>
+                        </wps:spPr>
+                        <wps:style>
+                          <a:lnRef idx="0">
+                            <a:schemeClr val="accent1"/>
+                          </a:lnRef>
+                          <a:fillRef idx="0">
+                            <a:schemeClr val="accent1"/>
+                          </a:fillRef>
+                          <a:effectRef idx="0">
+                            <a:schemeClr val="accent1"/>
+                          </a:effectRef>
+                          <a:fontRef idx="minor">
+                            <a:schemeClr val="dk1"/>
+                          </a:fontRef>
+                        </wps:style>
+                        <wps:txbx>
+                          <w:txbxContent>
+                            <w:p>
+                              <w:pPr>
+                                <w:pStyle w:val="a4"/>
+                                <w:spacing w:before="0" w:beforeAutospacing="0" w:after="0" w:afterAutospacing="0" w:line="256" w:lineRule="auto"/>
+                                <w:rPr>
+                                  <w:rFonts w:ascii="Calibri" w:eastAsia="Calibri" w:hAnsi="Calibri"/>
+                                  <w:sz w:val="22"/>
+                                  <w:szCs w:val="22"/>
+                                  <w:lang w:val="ru-RU"/>
+                                </w:rPr>
+                              </w:pPr>
+                              <w:r>
+                                <w:rPr>
+                                  <w:rFonts w:ascii="Calibri" w:eastAsia="Calibri" w:hAnsi="Calibri"/>
+                                  <w:sz w:val="22"/>
+                                  <w:szCs w:val="22"/>
+                                  <w:lang w:val="ru-RU"/>
+                                </w:rPr>
+                                <w:t>явления = законы</w:t>
+                              </w:r>
+                            </w:p>
+                            <w:p>
+                              <w:pPr>
+                                <w:pStyle w:val="a4"/>
+                                <w:spacing w:before="0" w:beforeAutospacing="0" w:after="0" w:afterAutospacing="0" w:line="256" w:lineRule="auto"/>
+                                <w:rPr>
+                                  <w:rFonts w:ascii="Calibri" w:hAnsi="Calibri"/>
+                                  <w:lang w:val="ru-RU"/>
+                                </w:rPr>
+                              </w:pPr>
+                              <w:r>
+                                <w:rPr>
+                                  <w:rFonts w:ascii="Calibri" w:eastAsia="Calibri" w:hAnsi="Calibri"/>
+                                  <w:sz w:val="22"/>
+                                  <w:szCs w:val="22"/>
+                                  <w:lang w:val="ru-RU"/>
+                                </w:rPr>
+                                <w:t>(наблюдения)</w:t>
+                              </w:r>
+                            </w:p>
+                          </w:txbxContent>
+                        </wps:txbx>
+                        <wps:bodyPr rot="0" spcFirstLastPara="0" vert="horz" wrap="none" lIns="91440" tIns="45720" rIns="91440" bIns="45720" numCol="1" spcCol="0" rtlCol="0" fromWordArt="0" anchor="t" anchorCtr="0" forceAA="0" compatLnSpc="1">
+                          <a:prstTxWarp prst="textNoShape">
+                            <a:avLst/>
+                          </a:prstTxWarp>
+                          <a:noAutofit/>
+                        </wps:bodyPr>
+                      </wps:wsp>
+                    </wpc:wpc>
+                  </a:graphicData>
+                </a:graphic>
+              </wp:inline>
+            </w:drawing>
+          </mc:Choice>
+          <mc:Fallback>
+            <w:pict>
+              <v:group id="Полотно 1" o:spid="_x0000_s1026" editas="canvas" style="width:309.75pt;height:180.7pt;mso-position-horizontal-relative:char;mso-position-vertical-relative:line" coordsize="39331,22942" o:gfxdata="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">
+                <v:shapetype id="_x0000_t75" coordsize="21600,21600" o:spt="75" o:preferrelative="t" path="m@4@5l@4@11@9@11@9@5xe" filled="f" stroked="f">
+                  <v:stroke joinstyle="miter"/>
+                  <v:formulas>
+                    <v:f eqn="if lineDrawn pixelLineWidth 0"/>
+                    <v:f eqn="sum @0 1 0"/>
+                    <v:f eqn="sum 0 0 @1"/>
+                    <v:f eqn="prod @2 1 2"/>
+                    <v:f eqn="prod @3 21600 pixelWidth"/>
+                    <v:f eqn="prod @3 21600 pixelHeight"/>
+                    <v:f eqn="sum @0 0 1"/>
+                    <v:f eqn="prod @6 1 2"/>
+                    <v:f eqn="prod @7 21600 pixelWidth"/>
+                    <v:f eqn="sum @8 21600 0"/>
+                    <v:f eqn="prod @7 21600 pixelHeight"/>
+                    <v:f eqn="sum @10 21600 0"/>
+                  </v:formulas>
+                  <v:path o:extrusionok="f" gradientshapeok="t" o:connecttype="rect"/>
+                  <o:lock v:ext="edit" aspectratio="t"/>
+                </v:shapetype>
+                <v:shape id="_x0000_s1027" type="#_x0000_t75" style="position:absolute;width:39331;height:22942;visibility:visible;mso-wrap-style:square">
+                  <v:fill o:detectmouseclick="t"/>
+                  <v:path o:connecttype="none"/>
+                </v:shape>
+                <v:shapetype id="_x0000_t202" coordsize="21600,21600" o:spt="202" path="m,l,21600r21600,l21600,xe">
+                  <v:stroke joinstyle="miter"/>
+                  <v:path gradientshapeok="t" o:connecttype="rect"/>
+                </v:shapetype>
+                <v:shape id="Надпись 2" o:spid="_x0000_s1028" type="#_x0000_t202" style="position:absolute;left:12669;top:359;width:8674;height:2979;visibility:visible;mso-wrap-style:none;v-text-anchor:top" o:gfxdata="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" fillcolor="white [3201]" strokeweight=".5pt">
+                  <v:textbox>
+                    <w:txbxContent>
+                      <w:p>
+                        <w:pPr>
+                          <w:rPr>
+                            <w:lang w:val="ru-RU"/>
+                          </w:rPr>
+                        </w:pPr>
+                        <w:r>
+                          <w:rPr>
+                            <w:lang w:val="ru-RU"/>
+                          </w:rPr>
+                          <w:t>допущения</w:t>
+                        </w:r>
+                      </w:p>
+                    </w:txbxContent>
+                  </v:textbox>
+                </v:shape>
+                <v:shape id="Надпись 3" o:spid="_x0000_s1029" type="#_x0000_t202" style="position:absolute;left:16304;top:5317;width:14167;height:2756;visibility:visible;mso-wrap-style:none;v-text-anchor:top" o:gfxdata="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" fillcolor="white [3201]" strokeweight=".5pt">
+                  <v:textbox>
+                    <w:txbxContent>
+                      <w:p>
+                        <w:pPr>
+                          <w:rPr>
+                            <w:lang w:val="ru-RU"/>
+                          </w:rPr>
+                        </w:pPr>
+                        <w:r>
+                          <w:rPr>
+                            <w:lang w:val="ru-RU"/>
+                          </w:rPr>
+                          <w:t>сущности = причины</w:t>
+                        </w:r>
+                      </w:p>
+                    </w:txbxContent>
+                  </v:textbox>
+                </v:shape>
+                <v:shape id="Надпись 4" o:spid="_x0000_s1030" type="#_x0000_t202" style="position:absolute;left:23245;top:11156;width:8338;height:3086;visibility:visible;mso-wrap-style:none;v-text-anchor:top" o:gfxdata="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" filled="f" stroked="f" strokeweight=".5pt">
+                  <v:textbox>
+                    <w:txbxContent>
+                      <w:p>
+                        <w:pPr>
+                          <w:rPr>
+                            <w:lang w:val="ru-RU"/>
+                          </w:rPr>
+                        </w:pPr>
+                        <w:r>
+                          <w:rPr>
+                            <w:lang w:val="ru-RU"/>
+                          </w:rPr>
+                          <w:t>объясняют</w:t>
+                        </w:r>
+                      </w:p>
+                    </w:txbxContent>
+                  </v:textbox>
+                </v:shape>
+                <v:shapetype id="_x0000_t67" coordsize="21600,21600" o:spt="67" adj="16200,5400" path="m0@0l@1@0@1,0@2,0@2@0,21600@0,10800,21600xe">
+                  <v:stroke joinstyle="miter"/>
+                  <v:formulas>
+                    <v:f eqn="val #0"/>
+                    <v:f eqn="val #1"/>
+                    <v:f eqn="sum height 0 #1"/>
+                    <v:f eqn="sum 10800 0 #1"/>
+                    <v:f eqn="sum width 0 #0"/>
+                    <v:f eqn="prod @4 @3 10800"/>
+                    <v:f eqn="sum width 0 @5"/>
+                  </v:formulas>
+                  <v:path o:connecttype="custom" o:connectlocs="10800,0;0,@0;10800,21600;21600,@0" o:connectangles="270,180,90,0" textboxrect="@1,0,@2,@6"/>
+                  <v:handles>
+                    <v:h position="#1,#0" xrange="0,10800" yrange="0,21600"/>
+                  </v:handles>
+                </v:shapetype>
+                <v:shape id="Стрелка вниз 5" o:spid="_x0000_s1031" type="#_x0000_t67" style="position:absolute;left:18177;top:9724;width:3166;height:6940;visibility:visible;mso-wrap-style:square;v-text-anchor:middle" o:gfxdata="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" adj="16674" fillcolor="white [3201]" strokecolor="#4472c4 [3208]" strokeweight="2.25pt"/>
+                <v:shape id="Надпись 3" o:spid="_x0000_s1032" type="#_x0000_t202" style="position:absolute;left:14469;top:18685;width:12446;height:4261;visibility:visible;mso-wrap-style:none;v-text-anchor:top" o:gfxdata="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" fillcolor="white [3201]" strokeweight=".5pt">
+                  <v:textbox>
+                    <w:txbxContent>
+                      <w:p>
+                        <w:pPr>
+                          <w:pStyle w:val="a4"/>
+                          <w:spacing w:before="0" w:beforeAutospacing="0" w:after="0" w:afterAutospacing="0" w:line="256" w:lineRule="auto"/>
+                          <w:rPr>
+                            <w:rFonts w:ascii="Calibri" w:eastAsia="Calibri" w:hAnsi="Calibri"/>
+                            <w:sz w:val="22"/>
+                            <w:szCs w:val="22"/>
+                            <w:lang w:val="ru-RU"/>
+                          </w:rPr>
+                        </w:pPr>
+                        <w:r>
+                          <w:rPr>
+                            <w:rFonts w:ascii="Calibri" w:eastAsia="Calibri" w:hAnsi="Calibri"/>
+                            <w:sz w:val="22"/>
+                            <w:szCs w:val="22"/>
+                            <w:lang w:val="ru-RU"/>
+                          </w:rPr>
+                          <w:t>явления = законы</w:t>
+                        </w:r>
+                      </w:p>
+                      <w:p>
+                        <w:pPr>
+                          <w:pStyle w:val="a4"/>
+                          <w:spacing w:before="0" w:beforeAutospacing="0" w:after="0" w:afterAutospacing="0" w:line="256" w:lineRule="auto"/>
+                          <w:rPr>
+                            <w:rFonts w:ascii="Calibri" w:hAnsi="Calibri"/>
+                            <w:lang w:val="ru-RU"/>
+                          </w:rPr>
+                        </w:pPr>
+                        <w:r>
+                          <w:rPr>
+                            <w:rFonts w:ascii="Calibri" w:eastAsia="Calibri" w:hAnsi="Calibri"/>
+                            <w:sz w:val="22"/>
+                            <w:szCs w:val="22"/>
+                            <w:lang w:val="ru-RU"/>
+                          </w:rPr>
+                          <w:t>(наблюдения)</w:t>
+                        </w:r>
+                      </w:p>
+                    </w:txbxContent>
+                  </v:textbox>
+                </v:shape>
+                <w10:anchorlock/>
+              </v:group>
+            </w:pict>
+          </mc:Fallback>
+        </mc:AlternateContent>
+      </w:r>
+    </w:p>
+    <w:p>
+      <w:pPr>
+        <w:rPr>
+          <w:lang w:val="ru-RU"/>
+        </w:rPr>
+      </w:pPr>
+    </w:p>
+    <w:p>
+      <w:pPr>
+        <w:rPr>
+          <w:lang w:val="ru-RU"/>
+        </w:rPr>
+      </w:pPr>
+      <w:r>
+        <w:rPr>
+          <w:lang w:val="ru-RU"/>
+        </w:rPr>
+        <w:t>Конт оставляет только явления = законы.</w:t>
+      </w:r>
+    </w:p>
+    <w:p>
+      <w:pPr>
+        <w:rPr>
+          <w:lang w:val="ru-RU"/>
+        </w:rPr>
+      </w:pPr>
+      <w:r>
+        <w:rPr>
+          <w:lang w:val="ru-RU"/>
+        </w:rPr>
+        <w:t>Позитивизм – философия здравого смысла. Его обобщение и систематизация.</w:t>
+      </w:r>
+    </w:p>
+    <w:p>
+      <w:pPr>
+        <w:rPr>
+          <w:lang w:val="ru-RU"/>
+        </w:rPr>
+      </w:pPr>
+      <w:r>
+        <w:rPr>
+          <w:lang w:val="ru-RU"/>
+        </w:rPr>
+        <w:t>Систему позитивной философии образует всеобщий опыт: от житейского, управляемого здравым смыслом, далее научного, направляемого историей идей и логикой познания, до общественного, который подчиняется позитивной религии, которая заменяет Бога понятием человечества и принципом альтруизма.</w:t>
+      </w:r>
+    </w:p>
+    <w:p>
+      <w:pPr>
+        <w:rPr>
+          <w:lang w:val="ru-RU"/>
+        </w:rPr>
+      </w:pPr>
+      <w:r>
+        <w:rPr>
+          <w:lang w:val="ru-RU"/>
+        </w:rPr>
+        <w:t>Альтруизм – служение другому.</w:t>
+      </w:r>
+    </w:p>
+    <w:p>
+      <w:pPr>
+        <w:rPr>
+          <w:lang w:val="ru-RU"/>
+        </w:rPr>
+      </w:pPr>
+      <w:r>
+        <w:rPr>
+          <w:lang w:val="ru-RU"/>
+        </w:rPr>
+        <w:t>В основе понимания опыта находится природа или организация человека, т.е. в основе человеческого познания лежит чувственное наблюдение.</w:t>
+      </w:r>
+    </w:p>
+    <w:p>
+      <w:pPr>
+        <w:rPr>
+          <w:lang w:val="ru-RU"/>
+        </w:rPr>
+      </w:pPr>
+      <w:r>
+        <w:rPr>
+          <w:lang w:val="ru-RU"/>
+        </w:rPr>
+        <w:t>Понятие «позитивное» у Конта имеют</w:t>
+      </w:r>
+    </w:p>
+    <w:p>
+      <w:pPr>
+        <w:pStyle w:val="a5"/>
+        <w:numPr>
+          <w:ilvl w:val="0"/>
+          <w:numId w:val="1"/>
+        </w:numPr>
+        <w:rPr>
+          <w:lang w:val="ru-RU"/>
+        </w:rPr>
+      </w:pPr>
+      <w:r>
+        <w:rPr>
+          <w:lang w:val="ru-RU"/>
+        </w:rPr>
+        <w:t>органическое – не противостоит, как естественное – сверхчувственное, а направлено на организацию самой жизни и общества.</w:t>
+      </w:r>
+    </w:p>
+    <w:p>
+      <w:pPr>
+        <w:pStyle w:val="a5"/>
+        <w:numPr>
+          <w:ilvl w:val="0"/>
+          <w:numId w:val="1"/>
+        </w:numPr>
+        <w:rPr>
+          <w:lang w:val="ru-RU"/>
+        </w:rPr>
+      </w:pPr>
+      <w:r>
+        <w:rPr>
+          <w:lang w:val="ru-RU"/>
+        </w:rPr>
+        <w:t>относительное – отказ от того, что существует независимо от познания и действия людей. Агностик – это позитивист. Познание всегда отношения предмета к данным наблюдения.</w:t>
+      </w:r>
+    </w:p>
+    <w:p>
+      <w:pPr>
+        <w:pStyle w:val="a5"/>
+        <w:numPr>
+          <w:ilvl w:val="0"/>
+          <w:numId w:val="1"/>
+        </w:numPr>
+        <w:rPr>
+          <w:lang w:val="ru-RU"/>
+        </w:rPr>
+      </w:pPr>
+      <w:r>
+        <w:rPr>
+          <w:lang w:val="ru-RU"/>
+        </w:rPr>
+        <w:t>объективная – подчинение ума изучаемым явлениям. В учении Конта нет методологии познания.</w:t>
+      </w:r>
+    </w:p>
+    <w:p>
+      <w:pPr>
+        <w:pStyle w:val="a5"/>
+        <w:numPr>
+          <w:ilvl w:val="0"/>
+          <w:numId w:val="1"/>
+        </w:numPr>
+        <w:rPr>
+          <w:lang w:val="ru-RU"/>
+        </w:rPr>
+      </w:pPr>
+      <w:r>
+        <w:rPr>
+          <w:lang w:val="ru-RU"/>
+        </w:rPr>
+        <w:t>реальная – предмет познания или опыта – наблюдаемый факт, а не вымысел или абстракция.</w:t>
+      </w:r>
+    </w:p>
+    <w:p>
+      <w:pPr>
+        <w:pStyle w:val="a5"/>
+        <w:numPr>
+          <w:ilvl w:val="0"/>
+          <w:numId w:val="1"/>
+        </w:numPr>
+        <w:rPr>
+          <w:lang w:val="ru-RU"/>
+        </w:rPr>
+      </w:pPr>
+      <w:r>
+        <w:rPr>
+          <w:lang w:val="ru-RU"/>
+        </w:rPr>
+        <w:t xml:space="preserve">достоверная – допускающая проверку и </w:t>
       </w:r>
       <w:proofErr w:type="spellStart"/>
       <w:r>
         <w:rPr>
           <w:lang w:val="ru-RU"/>
         </w:rPr>
-        <w:t>основеучения</w:t>
+        <w:t>позможность</w:t>
       </w:r>
       <w:proofErr w:type="spellEnd"/>
       <w:r>
         <w:rPr>
           <w:lang w:val="ru-RU"/>
         </w:rPr>
-        <w:t xml:space="preserve"> Конта закон 3-х стадий или закон интеллектуальной </w:t>
+        <w:t xml:space="preserve"> ее повторения.</w:t>
+      </w:r>
+    </w:p>
+    <w:p>
+      <w:pPr>
+        <w:pStyle w:val="a5"/>
+        <w:numPr>
+          <w:ilvl w:val="0"/>
+          <w:numId w:val="1"/>
+        </w:numPr>
+        <w:rPr>
+          <w:lang w:val="ru-RU"/>
+        </w:rPr>
+      </w:pPr>
+      <w:r>
+        <w:rPr>
+          <w:lang w:val="ru-RU"/>
+        </w:rPr>
+        <w:t>точность – позитивизм основывается на математике, математической проверке.</w:t>
+      </w:r>
+    </w:p>
+    <w:p>
+      <w:pPr>
+        <w:pStyle w:val="a5"/>
+        <w:numPr>
+          <w:ilvl w:val="0"/>
+          <w:numId w:val="1"/>
+        </w:numPr>
+        <w:rPr>
+          <w:lang w:val="ru-RU"/>
+        </w:rPr>
+      </w:pPr>
+      <w:r>
+        <w:rPr>
+          <w:lang w:val="ru-RU"/>
+        </w:rPr>
+        <w:t>полезность – знание служит человечеству и прогрессу.</w:t>
+      </w:r>
+    </w:p>
+    <w:p>
+      <w:pPr>
+        <w:rPr>
+          <w:lang w:val="ru-RU"/>
+        </w:rPr>
+      </w:pPr>
+      <w:r>
+        <w:rPr>
+          <w:lang w:val="ru-RU"/>
+        </w:rPr>
+        <w:t xml:space="preserve">Конт утверждает, что недостатком метафизики является ее </w:t>
+      </w:r>
+      <w:r>
+        <w:rPr>
+          <w:lang w:val="ru-RU"/>
+        </w:rPr>
+        <w:t>метод, а</w:t>
+      </w:r>
+      <w:r>
+        <w:rPr>
+          <w:lang w:val="ru-RU"/>
+        </w:rPr>
+        <w:t xml:space="preserve"> именно интуиция, содержание, которое не дает выйти за рамки интеллектуального сознания.</w:t>
+      </w:r>
+    </w:p>
+    <w:p>
+      <w:pPr>
+        <w:rPr>
+          <w:lang w:val="ru-RU"/>
+        </w:rPr>
+      </w:pPr>
+      <w:r>
+        <w:rPr>
+          <w:lang w:val="ru-RU"/>
+        </w:rPr>
+        <w:t>Позитивизм – напротив, междисциплинарное систематическое движение.</w:t>
+      </w:r>
+    </w:p>
+    <w:p>
+      <w:pPr>
+        <w:rPr>
+          <w:lang w:val="ru-RU"/>
+        </w:rPr>
+      </w:pPr>
+      <w:r>
+        <w:rPr>
+          <w:lang w:val="ru-RU"/>
+        </w:rPr>
+        <w:lastRenderedPageBreak/>
+        <w:t xml:space="preserve">Для решения этой задачи построения системы наук Конт строит классификацию наук в </w:t>
+      </w:r>
+      <w:r>
+        <w:rPr>
+          <w:lang w:val="ru-RU"/>
+        </w:rPr>
+        <w:t>зависимости</w:t>
+      </w:r>
+      <w:r>
+        <w:rPr>
+          <w:lang w:val="ru-RU"/>
+        </w:rPr>
+        <w:t xml:space="preserve"> от изучаемых явлений и их взаимоотношения по возрастанию сложности и убыванию абстрактности.</w:t>
+      </w:r>
+    </w:p>
+    <w:p>
+      <w:pPr>
+        <w:rPr>
+          <w:lang w:val="ru-RU"/>
+        </w:rPr>
+      </w:pPr>
+      <w:r>
+        <w:rPr>
+          <w:noProof/>
+          <w:lang w:eastAsia="en-GB"/>
+        </w:rPr>
+        <mc:AlternateContent>
+          <mc:Choice Requires="wps">
+            <w:drawing>
+              <wp:anchor distT="0" distB="0" distL="114300" distR="114300" simplePos="0" relativeHeight="251661312" behindDoc="0" locked="0" layoutInCell="1" allowOverlap="1" wp14:anchorId="6F63DE91" wp14:editId="655E4620">
+                <wp:simplePos x="0" y="0"/>
+                <wp:positionH relativeFrom="column">
+                  <wp:posOffset>4073556</wp:posOffset>
+                </wp:positionH>
+                <wp:positionV relativeFrom="paragraph">
+                  <wp:posOffset>89665</wp:posOffset>
+                </wp:positionV>
+                <wp:extent cx="694063" cy="1344058"/>
+                <wp:effectExtent l="57150" t="19050" r="10795" b="46990"/>
+                <wp:wrapNone/>
+                <wp:docPr id="9" name="Стрелка вверх 9"/>
+                <wp:cNvGraphicFramePr/>
+                <a:graphic xmlns:a="http://schemas.openxmlformats.org/drawingml/2006/main">
+                  <a:graphicData uri="http://schemas.microsoft.com/office/word/2010/wordprocessingShape">
+                    <wps:wsp>
+                      <wps:cNvSpPr/>
+                      <wps:spPr>
+                        <a:xfrm rot="10800000">
+                          <a:off x="0" y="0"/>
+                          <a:ext cx="694063" cy="1344058"/>
+                        </a:xfrm>
+                        <a:prstGeom prst="upArrow">
+                          <a:avLst/>
+                        </a:prstGeom>
+                        <a:ln w="28575"/>
+                      </wps:spPr>
+                      <wps:style>
+                        <a:lnRef idx="2">
+                          <a:schemeClr val="accent5"/>
+                        </a:lnRef>
+                        <a:fillRef idx="1">
+                          <a:schemeClr val="lt1"/>
+                        </a:fillRef>
+                        <a:effectRef idx="0">
+                          <a:schemeClr val="accent5"/>
+                        </a:effectRef>
+                        <a:fontRef idx="minor">
+                          <a:schemeClr val="dk1"/>
+                        </a:fontRef>
+                      </wps:style>
+                      <wps:txbx>
+                        <w:txbxContent>
+                          <w:p>
+                            <w:pPr>
+                              <w:spacing w:after="0"/>
+                              <w:jc w:val="center"/>
+                              <w:rPr>
+                                <w:lang w:val="ru-RU"/>
+                              </w:rPr>
+                            </w:pPr>
+                            <w:r>
+                              <w:rPr>
+                                <w:lang w:val="ru-RU"/>
+                              </w:rPr>
+                              <w:t>сложность</w:t>
+                            </w:r>
+                          </w:p>
+                          <w:p>
+                            <w:pPr>
+                              <w:spacing w:after="0"/>
+                              <w:jc w:val="center"/>
+                              <w:rPr>
+                                <w:lang w:val="ru-RU"/>
+                              </w:rPr>
+                            </w:pPr>
+                          </w:p>
+                        </w:txbxContent>
+                      </wps:txbx>
+                      <wps:bodyPr rot="0" spcFirstLastPara="0" vertOverflow="overflow" horzOverflow="overflow" vert="vert270" wrap="square" lIns="91440" tIns="45720" rIns="91440" bIns="45720" numCol="1" spcCol="0" rtlCol="0" fromWordArt="0" anchor="ctr" anchorCtr="0" forceAA="0" compatLnSpc="1">
+                        <a:prstTxWarp prst="textNoShape">
+                          <a:avLst/>
+                        </a:prstTxWarp>
+                        <a:noAutofit/>
+                      </wps:bodyPr>
+                    </wps:wsp>
+                  </a:graphicData>
+                </a:graphic>
+                <wp14:sizeRelH relativeFrom="margin">
+                  <wp14:pctWidth>0</wp14:pctWidth>
+                </wp14:sizeRelH>
+              </wp:anchor>
+            </w:drawing>
+          </mc:Choice>
+          <mc:Fallback>
+            <w:pict>
+              <v:shapetype w14:anchorId="6F63DE91" id="_x0000_t68" coordsize="21600,21600" o:spt="68" adj="5400,5400" path="m0@0l@1@0@1,21600@2,21600@2@0,21600@0,10800,xe">
+                <v:stroke joinstyle="miter"/>
+                <v:formulas>
+                  <v:f eqn="val #0"/>
+                  <v:f eqn="val #1"/>
+                  <v:f eqn="sum 21600 0 #1"/>
+                  <v:f eqn="prod #0 #1 10800"/>
+                  <v:f eqn="sum #0 0 @3"/>
+                </v:formulas>
+                <v:path o:connecttype="custom" o:connectlocs="10800,0;0,@0;10800,21600;21600,@0" o:connectangles="270,180,90,0" textboxrect="@1,@4,@2,21600"/>
+                <v:handles>
+                  <v:h position="#1,#0" xrange="0,10800" yrange="0,21600"/>
+                </v:handles>
+              </v:shapetype>
+              <v:shape id="Стрелка вверх 9" o:spid="_x0000_s1033" type="#_x0000_t68" style="position:absolute;margin-left:320.75pt;margin-top:7.05pt;width:54.65pt;height:105.85pt;rotation:180;z-index:251661312;visibility:visible;mso-wrap-style:square;mso-width-percent:0;mso-wrap-distance-left:9pt;mso-wrap-distance-top:0;mso-wrap-distance-right:9pt;mso-wrap-distance-bottom:0;mso-position-horizontal:absolute;mso-position-horizontal-relative:text;mso-position-vertical:absolute;mso-position-vertical-relative:text;mso-width-percent:0;mso-width-relative:margin;v-text-anchor:middle" o:gfxdata="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" adj="5577" fillcolor="white [3201]" strokecolor="#4472c4 [3208]" strokeweight="2.25pt">
+                <v:textbox style="layout-flow:vertical;mso-layout-flow-alt:bottom-to-top">
+                  <w:txbxContent>
+                    <w:p>
+                      <w:pPr>
+                        <w:spacing w:after="0"/>
+                        <w:jc w:val="center"/>
+                        <w:rPr>
+                          <w:lang w:val="ru-RU"/>
+                        </w:rPr>
+                      </w:pPr>
+                      <w:r>
+                        <w:rPr>
+                          <w:lang w:val="ru-RU"/>
+                        </w:rPr>
+                        <w:t>сложность</w:t>
+                      </w:r>
+                    </w:p>
+                    <w:p>
+                      <w:pPr>
+                        <w:spacing w:after="0"/>
+                        <w:jc w:val="center"/>
+                        <w:rPr>
+                          <w:lang w:val="ru-RU"/>
+                        </w:rPr>
+                      </w:pPr>
+                    </w:p>
+                  </w:txbxContent>
+                </v:textbox>
+              </v:shape>
+            </w:pict>
+          </mc:Fallback>
+        </mc:AlternateContent>
+      </w:r>
+      <w:r>
+        <w:rPr>
+          <w:noProof/>
+          <w:lang w:eastAsia="en-GB"/>
+        </w:rPr>
+        <mc:AlternateContent>
+          <mc:Choice Requires="wps">
+            <w:drawing>
+              <wp:anchor distT="0" distB="0" distL="114300" distR="114300" simplePos="0" relativeHeight="251659264" behindDoc="0" locked="0" layoutInCell="1" allowOverlap="1">
+                <wp:simplePos x="0" y="0"/>
+                <wp:positionH relativeFrom="column">
+                  <wp:posOffset>2974072</wp:posOffset>
+                </wp:positionH>
+                <wp:positionV relativeFrom="paragraph">
+                  <wp:posOffset>25637</wp:posOffset>
+                </wp:positionV>
+                <wp:extent cx="694063" cy="1344058"/>
+                <wp:effectExtent l="57150" t="38100" r="10795" b="27940"/>
+                <wp:wrapNone/>
+                <wp:docPr id="8" name="Стрелка вверх 8"/>
+                <wp:cNvGraphicFramePr/>
+                <a:graphic xmlns:a="http://schemas.openxmlformats.org/drawingml/2006/main">
+                  <a:graphicData uri="http://schemas.microsoft.com/office/word/2010/wordprocessingShape">
+                    <wps:wsp>
+                      <wps:cNvSpPr/>
+                      <wps:spPr>
+                        <a:xfrm>
+                          <a:off x="0" y="0"/>
+                          <a:ext cx="694063" cy="1344058"/>
+                        </a:xfrm>
+                        <a:prstGeom prst="upArrow">
+                          <a:avLst/>
+                        </a:prstGeom>
+                        <a:ln w="28575"/>
+                      </wps:spPr>
+                      <wps:style>
+                        <a:lnRef idx="2">
+                          <a:schemeClr val="accent5"/>
+                        </a:lnRef>
+                        <a:fillRef idx="1">
+                          <a:schemeClr val="lt1"/>
+                        </a:fillRef>
+                        <a:effectRef idx="0">
+                          <a:schemeClr val="accent5"/>
+                        </a:effectRef>
+                        <a:fontRef idx="minor">
+                          <a:schemeClr val="dk1"/>
+                        </a:fontRef>
+                      </wps:style>
+                      <wps:txbx>
+                        <w:txbxContent>
+                          <w:p>
+                            <w:pPr>
+                              <w:spacing w:after="0"/>
+                              <w:jc w:val="center"/>
+                              <w:rPr>
+                                <w:lang w:val="ru-RU"/>
+                              </w:rPr>
+                            </w:pPr>
+                            <w:r>
+                              <w:rPr>
+                                <w:lang w:val="ru-RU"/>
+                              </w:rPr>
+                              <w:t>абстрактность</w:t>
+                            </w:r>
+                          </w:p>
+                        </w:txbxContent>
+                      </wps:txbx>
+                      <wps:bodyPr rot="0" spcFirstLastPara="0" vertOverflow="overflow" horzOverflow="overflow" vert="vert270" wrap="square" lIns="91440" tIns="45720" rIns="91440" bIns="45720" numCol="1" spcCol="0" rtlCol="0" fromWordArt="0" anchor="ctr" anchorCtr="0" forceAA="0" compatLnSpc="1">
+                        <a:prstTxWarp prst="textNoShape">
+                          <a:avLst/>
+                        </a:prstTxWarp>
+                        <a:noAutofit/>
+                      </wps:bodyPr>
+                    </wps:wsp>
+                  </a:graphicData>
+                </a:graphic>
+                <wp14:sizeRelH relativeFrom="margin">
+                  <wp14:pctWidth>0</wp14:pctWidth>
+                </wp14:sizeRelH>
+              </wp:anchor>
+            </w:drawing>
+          </mc:Choice>
+          <mc:Fallback>
+            <w:pict>
+              <v:shape id="Стрелка вверх 8" o:spid="_x0000_s1034" type="#_x0000_t68" style="position:absolute;margin-left:234.2pt;margin-top:2pt;width:54.65pt;height:105.85pt;z-index:251659264;visibility:visible;mso-wrap-style:square;mso-width-percent:0;mso-wrap-distance-left:9pt;mso-wrap-distance-top:0;mso-wrap-distance-right:9pt;mso-wrap-distance-bottom:0;mso-position-horizontal:absolute;mso-position-horizontal-relative:text;mso-position-vertical:absolute;mso-position-vertical-relative:text;mso-width-percent:0;mso-width-relative:margin;v-text-anchor:middle" o:gfxdata="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" adj="5577" fillcolor="white [3201]" strokecolor="#4472c4 [3208]" strokeweight="2.25pt">
+                <v:textbox style="layout-flow:vertical;mso-layout-flow-alt:bottom-to-top">
+                  <w:txbxContent>
+                    <w:p>
+                      <w:pPr>
+                        <w:spacing w:after="0"/>
+                        <w:jc w:val="center"/>
+                        <w:rPr>
+                          <w:lang w:val="ru-RU"/>
+                        </w:rPr>
+                      </w:pPr>
+                      <w:r>
+                        <w:rPr>
+                          <w:lang w:val="ru-RU"/>
+                        </w:rPr>
+                        <w:t>абстрактность</w:t>
+                      </w:r>
+                    </w:p>
+                  </w:txbxContent>
+                </v:textbox>
+              </v:shape>
+            </w:pict>
+          </mc:Fallback>
+        </mc:AlternateContent>
+      </w:r>
+      <w:r>
+        <w:rPr>
+          <w:lang w:val="ru-RU"/>
+        </w:rPr>
+        <w:t>Получается следующий порядок наук:</w:t>
+      </w:r>
+    </w:p>
+    <w:p>
+      <w:pPr>
+        <w:pStyle w:val="a5"/>
+        <w:numPr>
+          <w:ilvl w:val="0"/>
+          <w:numId w:val="2"/>
+        </w:numPr>
+        <w:rPr>
+          <w:lang w:val="ru-RU"/>
+        </w:rPr>
+      </w:pPr>
+      <w:r>
+        <w:rPr>
+          <w:lang w:val="ru-RU"/>
+        </w:rPr>
+        <w:t>математика</w:t>
+      </w:r>
+    </w:p>
+    <w:p>
+      <w:pPr>
+        <w:pStyle w:val="a5"/>
+        <w:numPr>
+          <w:ilvl w:val="0"/>
+          <w:numId w:val="2"/>
+        </w:numPr>
+        <w:rPr>
+          <w:lang w:val="ru-RU"/>
+        </w:rPr>
+      </w:pPr>
+      <w:r>
+        <w:rPr>
+          <w:lang w:val="ru-RU"/>
+        </w:rPr>
+        <w:t>астрономия</w:t>
+      </w:r>
+    </w:p>
+    <w:p>
+      <w:pPr>
+        <w:pStyle w:val="a5"/>
+        <w:numPr>
+          <w:ilvl w:val="0"/>
+          <w:numId w:val="2"/>
+        </w:numPr>
+        <w:rPr>
+          <w:lang w:val="ru-RU"/>
+        </w:rPr>
+      </w:pPr>
+      <w:r>
+        <w:rPr>
+          <w:lang w:val="ru-RU"/>
+        </w:rPr>
+        <w:t>физика</w:t>
+      </w:r>
+    </w:p>
+    <w:p>
+      <w:pPr>
+        <w:pStyle w:val="a5"/>
+        <w:numPr>
+          <w:ilvl w:val="0"/>
+          <w:numId w:val="2"/>
+        </w:numPr>
+        <w:rPr>
+          <w:lang w:val="ru-RU"/>
+        </w:rPr>
+      </w:pPr>
+      <w:r>
+        <w:rPr>
+          <w:lang w:val="ru-RU"/>
+        </w:rPr>
+        <w:t>химия</w:t>
+      </w:r>
+    </w:p>
+    <w:p>
+      <w:pPr>
+        <w:pStyle w:val="a5"/>
+        <w:numPr>
+          <w:ilvl w:val="0"/>
+          <w:numId w:val="2"/>
+        </w:numPr>
+        <w:rPr>
+          <w:lang w:val="ru-RU"/>
+        </w:rPr>
+      </w:pPr>
+      <w:r>
+        <w:rPr>
+          <w:lang w:val="ru-RU"/>
+        </w:rPr>
+        <w:t>биология</w:t>
+      </w:r>
+    </w:p>
+    <w:p>
+      <w:pPr>
+        <w:pStyle w:val="a5"/>
+        <w:numPr>
+          <w:ilvl w:val="0"/>
+          <w:numId w:val="2"/>
+        </w:numPr>
+        <w:rPr>
+          <w:lang w:val="ru-RU"/>
+        </w:rPr>
+      </w:pPr>
+      <w:r>
+        <w:rPr>
+          <w:lang w:val="ru-RU"/>
+        </w:rPr>
+        <w:t>с</w:t>
+      </w:r>
+      <w:r>
+        <w:rPr>
+          <w:lang w:val="ru-RU"/>
+        </w:rPr>
+        <w:t>оциальная физика (соци</w:t>
+      </w:r>
+      <w:r>
+        <w:rPr>
+          <w:lang w:val="ru-RU"/>
+        </w:rPr>
+        <w:t xml:space="preserve">ология) </w:t>
+      </w:r>
+      <w:r>
+        <w:rPr>
+          <w:lang w:val="ru-RU"/>
+        </w:rPr>
+        <w:t xml:space="preserve">  </w:t>
+      </w:r>
+    </w:p>
+    <w:p>
+      <w:pPr>
+        <w:rPr>
+          <w:lang w:val="ru-RU"/>
+        </w:rPr>
+      </w:pPr>
+      <w:r>
+        <w:rPr>
+          <w:lang w:val="ru-RU"/>
+        </w:rPr>
+        <w:t>Конт считает, что экономика – наука, поскольку абстрагирует богатства от общественной жизни.</w:t>
+      </w:r>
+    </w:p>
+    <w:p>
+      <w:pPr>
+        <w:rPr>
+          <w:lang w:val="ru-RU"/>
+        </w:rPr>
+      </w:pPr>
+      <w:r>
+        <w:rPr>
+          <w:lang w:val="ru-RU"/>
+        </w:rPr>
+        <w:t>Три подхода к познанию:</w:t>
+      </w:r>
+    </w:p>
+    <w:p>
+      <w:pPr>
+        <w:pStyle w:val="a5"/>
+        <w:numPr>
+          <w:ilvl w:val="0"/>
+          <w:numId w:val="3"/>
+        </w:numPr>
+        <w:rPr>
+          <w:lang w:val="en-US"/>
+        </w:rPr>
+      </w:pPr>
+      <w:r>
+        <w:rPr>
+          <w:lang w:val="en-US"/>
+        </w:rPr>
+        <w:t xml:space="preserve">vivo - </w:t>
+      </w:r>
+      <w:r>
+        <w:rPr>
+          <w:lang w:val="ru-RU"/>
+        </w:rPr>
+        <w:t>живое наблюдение</w:t>
+      </w:r>
+    </w:p>
+    <w:p>
+      <w:pPr>
+        <w:pStyle w:val="a5"/>
+        <w:numPr>
+          <w:ilvl w:val="0"/>
+          <w:numId w:val="3"/>
+        </w:numPr>
+        <w:rPr>
+          <w:lang w:val="en-US"/>
+        </w:rPr>
+      </w:pPr>
+      <w:r>
+        <w:rPr>
+          <w:lang w:val="en-US"/>
+        </w:rPr>
+        <w:t>vitro</w:t>
+      </w:r>
+      <w:r>
+        <w:rPr>
+          <w:lang w:val="ru-RU"/>
+        </w:rPr>
+        <w:t xml:space="preserve"> – в пробирке</w:t>
+      </w:r>
+    </w:p>
+    <w:p>
+      <w:pPr>
+        <w:pStyle w:val="a5"/>
+        <w:numPr>
+          <w:ilvl w:val="0"/>
+          <w:numId w:val="3"/>
+        </w:numPr>
+        <w:rPr>
+          <w:lang w:val="en-US"/>
+        </w:rPr>
+      </w:pPr>
+      <w:r>
+        <w:rPr>
+          <w:lang w:val="en-US"/>
+        </w:rPr>
+        <w:t>silico</w:t>
+      </w:r>
+      <w:r>
+        <w:rPr>
+          <w:lang w:val="ru-RU"/>
+        </w:rPr>
+        <w:t xml:space="preserve"> – в кремнии (моделирование)</w:t>
+      </w:r>
+    </w:p>
+    <w:p>
+      <w:pPr>
+        <w:rPr>
+          <w:lang w:val="ru-RU"/>
+        </w:rPr>
+      </w:pPr>
+      <w:r>
+        <w:rPr>
+          <w:lang w:val="ru-RU"/>
+        </w:rPr>
+        <w:t>Конт предлагает модель организации общества, как воплощение идей позитивизма, где правят сначала Конт, затем Наполеон, далее – банкиры.</w:t>
+      </w:r>
+    </w:p>
+    <w:p>
+      <w:pPr>
+        <w:rPr>
+          <w:lang w:val="ru-RU"/>
+        </w:rPr>
+      </w:pPr>
+    </w:p>
+    <w:p>
+      <w:pPr>
+        <w:rPr>
+          <w:lang w:val="ru-RU"/>
+        </w:rPr>
+      </w:pPr>
+      <w:r>
+        <w:rPr>
+          <w:lang w:val="ru-RU"/>
+        </w:rPr>
+        <w:t>Уточнения:</w:t>
+      </w:r>
+    </w:p>
+    <w:p>
+      <w:pPr>
+        <w:pStyle w:val="a5"/>
+        <w:numPr>
+          <w:ilvl w:val="0"/>
+          <w:numId w:val="4"/>
+        </w:numPr>
+        <w:rPr>
+          <w:lang w:val="ru-RU"/>
+        </w:rPr>
+      </w:pPr>
+      <w:r>
+        <w:rPr>
+          <w:lang w:val="ru-RU"/>
+        </w:rPr>
+        <w:t>Уточнение 1</w:t>
+      </w:r>
+    </w:p>
+    <w:p>
+      <w:pPr>
+        <w:pStyle w:val="a5"/>
+        <w:numPr>
+          <w:ilvl w:val="1"/>
+          <w:numId w:val="4"/>
+        </w:numPr>
+        <w:rPr>
+          <w:lang w:val="ru-RU"/>
+        </w:rPr>
+      </w:pPr>
+      <w:r>
+        <w:rPr>
+          <w:lang w:val="ru-RU"/>
+        </w:rPr>
+        <w:t>Математика включает</w:t>
+      </w:r>
+    </w:p>
+    <w:p>
+      <w:pPr>
+        <w:pStyle w:val="a5"/>
+        <w:numPr>
+          <w:ilvl w:val="2"/>
+          <w:numId w:val="4"/>
+        </w:numPr>
+        <w:rPr>
+          <w:lang w:val="ru-RU"/>
+        </w:rPr>
+      </w:pPr>
+      <w:r>
+        <w:rPr>
+          <w:lang w:val="ru-RU"/>
+        </w:rPr>
+        <w:t>анализ</w:t>
+      </w:r>
+    </w:p>
+    <w:p>
+      <w:pPr>
+        <w:pStyle w:val="a5"/>
+        <w:numPr>
+          <w:ilvl w:val="2"/>
+          <w:numId w:val="4"/>
+        </w:numPr>
+        <w:rPr>
+          <w:lang w:val="ru-RU"/>
+        </w:rPr>
+      </w:pPr>
+      <w:r>
+        <w:rPr>
+          <w:lang w:val="ru-RU"/>
+        </w:rPr>
+        <w:t>геометрию</w:t>
+      </w:r>
+    </w:p>
+    <w:p>
+      <w:pPr>
+        <w:pStyle w:val="a5"/>
+        <w:numPr>
+          <w:ilvl w:val="2"/>
+          <w:numId w:val="4"/>
+        </w:numPr>
+        <w:rPr>
+          <w:lang w:val="ru-RU"/>
+        </w:rPr>
+      </w:pPr>
+      <w:r>
+        <w:rPr>
+          <w:lang w:val="ru-RU"/>
+        </w:rPr>
+        <w:t>механику</w:t>
+      </w:r>
+    </w:p>
+    <w:p>
+      <w:pPr>
+        <w:pStyle w:val="a5"/>
+        <w:numPr>
+          <w:ilvl w:val="1"/>
+          <w:numId w:val="4"/>
+        </w:numPr>
+        <w:rPr>
+          <w:lang w:val="ru-RU"/>
+        </w:rPr>
+      </w:pPr>
+      <w:r>
+        <w:rPr>
+          <w:lang w:val="ru-RU"/>
+        </w:rPr>
+        <w:t>Астрономия + геология + минералогия</w:t>
+      </w:r>
+    </w:p>
+    <w:p>
+      <w:pPr>
+        <w:pStyle w:val="a5"/>
+        <w:numPr>
+          <w:ilvl w:val="2"/>
+          <w:numId w:val="4"/>
+        </w:numPr>
+        <w:rPr>
+          <w:lang w:val="ru-RU"/>
+        </w:rPr>
+      </w:pPr>
+      <w:r>
+        <w:rPr>
+          <w:lang w:val="ru-RU"/>
+        </w:rPr>
+        <w:t>геология</w:t>
+      </w:r>
+    </w:p>
+    <w:p>
+      <w:pPr>
+        <w:pStyle w:val="a5"/>
+        <w:numPr>
+          <w:ilvl w:val="2"/>
+          <w:numId w:val="4"/>
+        </w:numPr>
+        <w:rPr>
+          <w:lang w:val="ru-RU"/>
+        </w:rPr>
+      </w:pPr>
+      <w:r>
+        <w:rPr>
+          <w:lang w:val="ru-RU"/>
+        </w:rPr>
+        <w:t>минералогия</w:t>
+      </w:r>
+    </w:p>
+    <w:p>
+      <w:pPr>
+        <w:pStyle w:val="a5"/>
+        <w:numPr>
+          <w:ilvl w:val="1"/>
+          <w:numId w:val="4"/>
+        </w:numPr>
+        <w:rPr>
+          <w:lang w:val="ru-RU"/>
+        </w:rPr>
+      </w:pPr>
+      <w:r>
+        <w:rPr>
+          <w:lang w:val="ru-RU"/>
+        </w:rPr>
+        <w:t>Физика + Астрономия = Астрофизика</w:t>
+      </w:r>
+    </w:p>
+    <w:p>
+      <w:pPr>
+        <w:pStyle w:val="a5"/>
+        <w:numPr>
+          <w:ilvl w:val="1"/>
+          <w:numId w:val="4"/>
+        </w:numPr>
+        <w:rPr>
+          <w:lang w:val="ru-RU"/>
+        </w:rPr>
+      </w:pPr>
+      <w:r>
+        <w:rPr>
+          <w:lang w:val="ru-RU"/>
+        </w:rPr>
+        <w:t>Химия + Физика = Физическая химия</w:t>
+      </w:r>
+    </w:p>
+    <w:p>
+      <w:pPr>
+        <w:pStyle w:val="a5"/>
+        <w:numPr>
+          <w:ilvl w:val="1"/>
+          <w:numId w:val="4"/>
+        </w:numPr>
+        <w:rPr>
+          <w:lang w:val="ru-RU"/>
+        </w:rPr>
+      </w:pPr>
+      <w:r>
+        <w:rPr>
+          <w:lang w:val="ru-RU"/>
+        </w:rPr>
+        <w:t>Биология + Химия = биохимия</w:t>
+      </w:r>
+    </w:p>
+    <w:p>
+      <w:pPr>
+        <w:pStyle w:val="a5"/>
+        <w:numPr>
+          <w:ilvl w:val="1"/>
+          <w:numId w:val="4"/>
+        </w:numPr>
+        <w:rPr>
+          <w:lang w:val="ru-RU"/>
+        </w:rPr>
+      </w:pPr>
+      <w:r>
+        <w:rPr>
+          <w:lang w:val="ru-RU"/>
+        </w:rPr>
+        <w:t xml:space="preserve">Социология + Биология = </w:t>
       </w:r>
       <w:proofErr w:type="spellStart"/>
       <w:r>
         <w:rPr>
           <w:lang w:val="ru-RU"/>
         </w:rPr>
-        <w:t>эфолюции</w:t>
+        <w:t>Социобиология</w:t>
       </w:r>
       <w:proofErr w:type="spellEnd"/>
-      <w:r>
-        <w:rPr>
-          <w:lang w:val="ru-RU"/>
-        </w:rPr>
-        <w:t xml:space="preserve"> человечества или </w:t>
+    </w:p>
+    <w:p>
+      <w:pPr>
+        <w:pStyle w:val="a5"/>
+        <w:numPr>
+          <w:ilvl w:val="1"/>
+          <w:numId w:val="4"/>
+        </w:numPr>
+        <w:rPr>
+          <w:lang w:val="ru-RU"/>
+        </w:rPr>
+      </w:pPr>
+      <w:r>
+        <w:rPr>
+          <w:lang w:val="ru-RU"/>
+        </w:rPr>
+        <w:t>Евгеника</w:t>
+      </w:r>
+    </w:p>
+    <w:p>
+      <w:pPr>
+        <w:pStyle w:val="a5"/>
+        <w:numPr>
+          <w:ilvl w:val="0"/>
+          <w:numId w:val="4"/>
+        </w:numPr>
+        <w:rPr>
+          <w:lang w:val="ru-RU"/>
+        </w:rPr>
+      </w:pPr>
+      <w:r>
+        <w:rPr>
+          <w:lang w:val="ru-RU"/>
+        </w:rPr>
+        <w:t xml:space="preserve">Уточнение 2 – позитивизм </w:t>
       </w:r>
       <w:proofErr w:type="spellStart"/>
       <w:r>
         <w:rPr>
           <w:lang w:val="ru-RU"/>
         </w:rPr>
-        <w:t>вликий</w:t>
+        <w:t>мердца</w:t>
       </w:r>
       <w:proofErr w:type="spellEnd"/>
-      <w:r>
-        <w:rPr>
-          <w:lang w:val="ru-RU"/>
-        </w:rPr>
-        <w:t xml:space="preserve"> основной закон.</w:t>
+    </w:p>
+    <w:p>
+      <w:pPr>
+        <w:pStyle w:val="a5"/>
+        <w:numPr>
+          <w:ilvl w:val="1"/>
+          <w:numId w:val="4"/>
+        </w:numPr>
+        <w:rPr>
+          <w:lang w:val="ru-RU"/>
+        </w:rPr>
+      </w:pPr>
+      <w:proofErr w:type="spellStart"/>
+      <w:r>
+        <w:rPr>
+          <w:lang w:val="ru-RU"/>
+        </w:rPr>
+        <w:t>Альтрузим</w:t>
+      </w:r>
+      <w:proofErr w:type="spellEnd"/>
+    </w:p>
+    <w:p>
+      <w:pPr>
+        <w:pStyle w:val="a5"/>
+        <w:numPr>
+          <w:ilvl w:val="1"/>
+          <w:numId w:val="4"/>
+        </w:numPr>
+        <w:rPr>
+          <w:lang w:val="ru-RU"/>
+        </w:rPr>
+      </w:pPr>
+      <w:r>
+        <w:rPr>
+          <w:lang w:val="ru-RU"/>
+        </w:rPr>
+        <w:t>Пантеон (у нас – Мавзолей, Красная стена)</w:t>
+      </w:r>
+    </w:p>
+    <w:p>
+      <w:pPr>
+        <w:pStyle w:val="a5"/>
+        <w:numPr>
+          <w:ilvl w:val="0"/>
+          <w:numId w:val="4"/>
+        </w:numPr>
+        <w:rPr>
+          <w:lang w:val="ru-RU"/>
+        </w:rPr>
+      </w:pPr>
+      <w:r>
+        <w:rPr>
+          <w:lang w:val="ru-RU"/>
+        </w:rPr>
+        <w:t>Уточнение 3</w:t>
+      </w:r>
+    </w:p>
+    <w:p>
+      <w:pPr>
+        <w:pStyle w:val="a5"/>
+        <w:numPr>
+          <w:ilvl w:val="1"/>
+          <w:numId w:val="4"/>
+        </w:numPr>
+        <w:rPr>
+          <w:lang w:val="ru-RU"/>
+        </w:rPr>
+      </w:pPr>
+      <w:r>
+        <w:rPr>
+          <w:lang w:val="ru-RU"/>
+        </w:rPr>
+        <w:t>Беркли</w:t>
+      </w:r>
+      <w:r>
+        <w:rPr>
+          <w:lang w:val="ru-RU"/>
+        </w:rPr>
+        <w:t xml:space="preserve"> </w:t>
+      </w:r>
+      <w:proofErr w:type="spellStart"/>
+      <w:r>
+        <w:rPr>
+          <w:lang w:val="en-US"/>
+        </w:rPr>
+        <w:t>esse</w:t>
+      </w:r>
+      <w:proofErr w:type="spellEnd"/>
+      <w:r>
+        <w:rPr>
+          <w:lang w:val="ru-RU"/>
+        </w:rPr>
+        <w:t xml:space="preserve"> </w:t>
+      </w:r>
+      <w:proofErr w:type="spellStart"/>
+      <w:r>
+        <w:rPr>
+          <w:lang w:val="en-US"/>
+        </w:rPr>
+        <w:t>est</w:t>
+      </w:r>
+      <w:proofErr w:type="spellEnd"/>
+      <w:r>
+        <w:rPr>
+          <w:lang w:val="ru-RU"/>
+        </w:rPr>
+        <w:t xml:space="preserve"> </w:t>
+      </w:r>
+      <w:proofErr w:type="spellStart"/>
+      <w:r>
+        <w:rPr>
+          <w:lang w:val="en-US"/>
+        </w:rPr>
+        <w:t>percipi</w:t>
+      </w:r>
+      <w:proofErr w:type="spellEnd"/>
+      <w:r>
+        <w:rPr>
+          <w:lang w:val="ru-RU"/>
+        </w:rPr>
+        <w:t xml:space="preserve"> (существовать – значит быть воспринятым) - </w:t>
       </w:r>
       <w:bookmarkStart w:id="0" w:name="_GoBack"/>
       <w:bookmarkEnd w:id="0"/>
-    </w:p>
-    <w:p>
-      <w:pPr>
-        <w:rPr>
-          <w:lang w:val="ru-RU"/>
-        </w:rPr>
-      </w:pPr>
+      <w:r>
+        <w:rPr>
+          <w:lang w:val="ru-RU"/>
+        </w:rPr>
+        <w:t>субъективный агностицизм.</w:t>
+      </w:r>
     </w:p>
     <w:sectPr>
       <w:pgSz w:w="11906" w:h="16838"/>
@@ -467,6 +2220,379 @@
     </w:sectPr>
   </w:body>
 </w:document>
+</file>
+
+<file path=word/numbering.xml><?xml version="1.0" encoding="utf-8"?>
+<w:numbering xmlns:wpc="http://schemas.microsoft.com/office/word/2010/wordprocessingCanvas" xmlns:mc="http://schemas.openxmlformats.org/markup-compatibility/2006" xmlns:o="urn:schemas-microsoft-com:office:office" xmlns:r="http://schemas.openxmlformats.org/officeDocument/2006/relationships" xmlns:m="http://schemas.openxmlformats.org/officeDocument/2006/math" xmlns:v="urn:schemas-microsoft-com:vml" xmlns:wp14="http://schemas.microsoft.com/office/word/2010/wordprocessingDrawing" xmlns:wp="http://schemas.openxmlformats.org/drawingml/2006/wordprocessingDrawing" xmlns:w10="urn:schemas-microsoft-com:office:word" xmlns:w="http://schemas.openxmlformats.org/wordprocessingml/2006/main" xmlns:w14="http://schemas.microsoft.com/office/word/2010/wordml" xmlns:w15="http://schemas.microsoft.com/office/word/2012/wordml" xmlns:wpg="http://schemas.microsoft.com/office/word/2010/wordprocessingGroup" xmlns:wpi="http://schemas.microsoft.com/office/word/2010/wordprocessingInk" xmlns:wne="http://schemas.microsoft.com/office/word/2006/wordml" xmlns:wps="http://schemas.microsoft.com/office/word/2010/wordprocessingShape" mc:Ignorable="w14 w15 wp14">
+  <w:abstractNum w:abstractNumId="0" w15:restartNumberingAfterBreak="0">
+    <w:nsid w:val="1DAE5F12"/>
+    <w:multiLevelType w:val="hybridMultilevel"/>
+    <w:tmpl w:val="07AA41BE"/>
+    <w:lvl w:ilvl="0" w:tplc="08090011">
+      <w:start w:val="1"/>
+      <w:numFmt w:val="decimal"/>
+      <w:lvlText w:val="%1)"/>
+      <w:lvlJc w:val="left"/>
+      <w:pPr>
+        <w:ind w:left="720" w:hanging="360"/>
+      </w:pPr>
+      <w:rPr>
+        <w:rFonts w:hint="default"/>
+      </w:rPr>
+    </w:lvl>
+    <w:lvl w:ilvl="1" w:tplc="08090019" w:tentative="1">
+      <w:start w:val="1"/>
+      <w:numFmt w:val="lowerLetter"/>
+      <w:lvlText w:val="%2."/>
+      <w:lvlJc w:val="left"/>
+      <w:pPr>
+        <w:ind w:left="1440" w:hanging="360"/>
+      </w:pPr>
+    </w:lvl>
+    <w:lvl w:ilvl="2" w:tplc="0809001B" w:tentative="1">
+      <w:start w:val="1"/>
+      <w:numFmt w:val="lowerRoman"/>
+      <w:lvlText w:val="%3."/>
+      <w:lvlJc w:val="right"/>
+      <w:pPr>
+        <w:ind w:left="2160" w:hanging="180"/>
+      </w:pPr>
+    </w:lvl>
+    <w:lvl w:ilvl="3" w:tplc="0809000F" w:tentative="1">
+      <w:start w:val="1"/>
+      <w:numFmt w:val="decimal"/>
+      <w:lvlText w:val="%4."/>
+      <w:lvlJc w:val="left"/>
+      <w:pPr>
+        <w:ind w:left="2880" w:hanging="360"/>
+      </w:pPr>
+    </w:lvl>
+    <w:lvl w:ilvl="4" w:tplc="08090019" w:tentative="1">
+      <w:start w:val="1"/>
+      <w:numFmt w:val="lowerLetter"/>
+      <w:lvlText w:val="%5."/>
+      <w:lvlJc w:val="left"/>
+      <w:pPr>
+        <w:ind w:left="3600" w:hanging="360"/>
+      </w:pPr>
+    </w:lvl>
+    <w:lvl w:ilvl="5" w:tplc="0809001B" w:tentative="1">
+      <w:start w:val="1"/>
+      <w:numFmt w:val="lowerRoman"/>
+      <w:lvlText w:val="%6."/>
+      <w:lvlJc w:val="right"/>
+      <w:pPr>
+        <w:ind w:left="4320" w:hanging="180"/>
+      </w:pPr>
+    </w:lvl>
+    <w:lvl w:ilvl="6" w:tplc="0809000F" w:tentative="1">
+      <w:start w:val="1"/>
+      <w:numFmt w:val="decimal"/>
+      <w:lvlText w:val="%7."/>
+      <w:lvlJc w:val="left"/>
+      <w:pPr>
+        <w:ind w:left="5040" w:hanging="360"/>
+      </w:pPr>
+    </w:lvl>
+    <w:lvl w:ilvl="7" w:tplc="08090019" w:tentative="1">
+      <w:start w:val="1"/>
+      <w:numFmt w:val="lowerLetter"/>
+      <w:lvlText w:val="%8."/>
+      <w:lvlJc w:val="left"/>
+      <w:pPr>
+        <w:ind w:left="5760" w:hanging="360"/>
+      </w:pPr>
+    </w:lvl>
+    <w:lvl w:ilvl="8" w:tplc="0809001B" w:tentative="1">
+      <w:start w:val="1"/>
+      <w:numFmt w:val="lowerRoman"/>
+      <w:lvlText w:val="%9."/>
+      <w:lvlJc w:val="right"/>
+      <w:pPr>
+        <w:ind w:left="6480" w:hanging="180"/>
+      </w:pPr>
+    </w:lvl>
+  </w:abstractNum>
+  <w:abstractNum w:abstractNumId="1" w15:restartNumberingAfterBreak="0">
+    <w:nsid w:val="1E165E5F"/>
+    <w:multiLevelType w:val="hybridMultilevel"/>
+    <w:tmpl w:val="B8BA4CC0"/>
+    <w:lvl w:ilvl="0" w:tplc="036EF158">
+      <w:start w:val="1"/>
+      <w:numFmt w:val="decimal"/>
+      <w:lvlText w:val="%1."/>
+      <w:lvlJc w:val="left"/>
+      <w:pPr>
+        <w:ind w:left="720" w:hanging="360"/>
+      </w:pPr>
+      <w:rPr>
+        <w:rFonts w:hint="default"/>
+      </w:rPr>
+    </w:lvl>
+    <w:lvl w:ilvl="1" w:tplc="04190011">
+      <w:start w:val="1"/>
+      <w:numFmt w:val="decimal"/>
+      <w:lvlText w:val="%2)"/>
+      <w:lvlJc w:val="left"/>
+      <w:pPr>
+        <w:ind w:left="1440" w:hanging="360"/>
+      </w:pPr>
+    </w:lvl>
+    <w:lvl w:ilvl="2" w:tplc="0809001B">
+      <w:start w:val="1"/>
+      <w:numFmt w:val="lowerRoman"/>
+      <w:lvlText w:val="%3."/>
+      <w:lvlJc w:val="right"/>
+      <w:pPr>
+        <w:ind w:left="2160" w:hanging="180"/>
+      </w:pPr>
+    </w:lvl>
+    <w:lvl w:ilvl="3" w:tplc="0809000F" w:tentative="1">
+      <w:start w:val="1"/>
+      <w:numFmt w:val="decimal"/>
+      <w:lvlText w:val="%4."/>
+      <w:lvlJc w:val="left"/>
+      <w:pPr>
+        <w:ind w:left="2880" w:hanging="360"/>
+      </w:pPr>
+    </w:lvl>
+    <w:lvl w:ilvl="4" w:tplc="08090019" w:tentative="1">
+      <w:start w:val="1"/>
+      <w:numFmt w:val="lowerLetter"/>
+      <w:lvlText w:val="%5."/>
+      <w:lvlJc w:val="left"/>
+      <w:pPr>
+        <w:ind w:left="3600" w:hanging="360"/>
+      </w:pPr>
+    </w:lvl>
+    <w:lvl w:ilvl="5" w:tplc="0809001B" w:tentative="1">
+      <w:start w:val="1"/>
+      <w:numFmt w:val="lowerRoman"/>
+      <w:lvlText w:val="%6."/>
+      <w:lvlJc w:val="right"/>
+      <w:pPr>
+        <w:ind w:left="4320" w:hanging="180"/>
+      </w:pPr>
+    </w:lvl>
+    <w:lvl w:ilvl="6" w:tplc="0809000F" w:tentative="1">
+      <w:start w:val="1"/>
+      <w:numFmt w:val="decimal"/>
+      <w:lvlText w:val="%7."/>
+      <w:lvlJc w:val="left"/>
+      <w:pPr>
+        <w:ind w:left="5040" w:hanging="360"/>
+      </w:pPr>
+    </w:lvl>
+    <w:lvl w:ilvl="7" w:tplc="08090019" w:tentative="1">
+      <w:start w:val="1"/>
+      <w:numFmt w:val="lowerLetter"/>
+      <w:lvlText w:val="%8."/>
+      <w:lvlJc w:val="left"/>
+      <w:pPr>
+        <w:ind w:left="5760" w:hanging="360"/>
+      </w:pPr>
+    </w:lvl>
+    <w:lvl w:ilvl="8" w:tplc="0809001B" w:tentative="1">
+      <w:start w:val="1"/>
+      <w:numFmt w:val="lowerRoman"/>
+      <w:lvlText w:val="%9."/>
+      <w:lvlJc w:val="right"/>
+      <w:pPr>
+        <w:ind w:left="6480" w:hanging="180"/>
+      </w:pPr>
+    </w:lvl>
+  </w:abstractNum>
+  <w:abstractNum w:abstractNumId="2" w15:restartNumberingAfterBreak="0">
+    <w:nsid w:val="59F01DA8"/>
+    <w:multiLevelType w:val="hybridMultilevel"/>
+    <w:tmpl w:val="A41431CA"/>
+    <w:lvl w:ilvl="0" w:tplc="08090011">
+      <w:start w:val="1"/>
+      <w:numFmt w:val="decimal"/>
+      <w:lvlText w:val="%1)"/>
+      <w:lvlJc w:val="left"/>
+      <w:pPr>
+        <w:ind w:left="720" w:hanging="360"/>
+      </w:pPr>
+      <w:rPr>
+        <w:rFonts w:hint="default"/>
+      </w:rPr>
+    </w:lvl>
+    <w:lvl w:ilvl="1" w:tplc="08090019" w:tentative="1">
+      <w:start w:val="1"/>
+      <w:numFmt w:val="lowerLetter"/>
+      <w:lvlText w:val="%2."/>
+      <w:lvlJc w:val="left"/>
+      <w:pPr>
+        <w:ind w:left="1440" w:hanging="360"/>
+      </w:pPr>
+    </w:lvl>
+    <w:lvl w:ilvl="2" w:tplc="0809001B" w:tentative="1">
+      <w:start w:val="1"/>
+      <w:numFmt w:val="lowerRoman"/>
+      <w:lvlText w:val="%3."/>
+      <w:lvlJc w:val="right"/>
+      <w:pPr>
+        <w:ind w:left="2160" w:hanging="180"/>
+      </w:pPr>
+    </w:lvl>
+    <w:lvl w:ilvl="3" w:tplc="0809000F" w:tentative="1">
+      <w:start w:val="1"/>
+      <w:numFmt w:val="decimal"/>
+      <w:lvlText w:val="%4."/>
+      <w:lvlJc w:val="left"/>
+      <w:pPr>
+        <w:ind w:left="2880" w:hanging="360"/>
+      </w:pPr>
+    </w:lvl>
+    <w:lvl w:ilvl="4" w:tplc="08090019" w:tentative="1">
+      <w:start w:val="1"/>
+      <w:numFmt w:val="lowerLetter"/>
+      <w:lvlText w:val="%5."/>
+      <w:lvlJc w:val="left"/>
+      <w:pPr>
+        <w:ind w:left="3600" w:hanging="360"/>
+      </w:pPr>
+    </w:lvl>
+    <w:lvl w:ilvl="5" w:tplc="0809001B" w:tentative="1">
+      <w:start w:val="1"/>
+      <w:numFmt w:val="lowerRoman"/>
+      <w:lvlText w:val="%6."/>
+      <w:lvlJc w:val="right"/>
+      <w:pPr>
+        <w:ind w:left="4320" w:hanging="180"/>
+      </w:pPr>
+    </w:lvl>
+    <w:lvl w:ilvl="6" w:tplc="0809000F" w:tentative="1">
+      <w:start w:val="1"/>
+      <w:numFmt w:val="decimal"/>
+      <w:lvlText w:val="%7."/>
+      <w:lvlJc w:val="left"/>
+      <w:pPr>
+        <w:ind w:left="5040" w:hanging="360"/>
+      </w:pPr>
+    </w:lvl>
+    <w:lvl w:ilvl="7" w:tplc="08090019" w:tentative="1">
+      <w:start w:val="1"/>
+      <w:numFmt w:val="lowerLetter"/>
+      <w:lvlText w:val="%8."/>
+      <w:lvlJc w:val="left"/>
+      <w:pPr>
+        <w:ind w:left="5760" w:hanging="360"/>
+      </w:pPr>
+    </w:lvl>
+    <w:lvl w:ilvl="8" w:tplc="0809001B" w:tentative="1">
+      <w:start w:val="1"/>
+      <w:numFmt w:val="lowerRoman"/>
+      <w:lvlText w:val="%9."/>
+      <w:lvlJc w:val="right"/>
+      <w:pPr>
+        <w:ind w:left="6480" w:hanging="180"/>
+      </w:pPr>
+    </w:lvl>
+  </w:abstractNum>
+  <w:abstractNum w:abstractNumId="3" w15:restartNumberingAfterBreak="0">
+    <w:nsid w:val="7E2F1483"/>
+    <w:multiLevelType w:val="hybridMultilevel"/>
+    <w:tmpl w:val="6FEE77A4"/>
+    <w:lvl w:ilvl="0" w:tplc="08090011">
+      <w:start w:val="1"/>
+      <w:numFmt w:val="decimal"/>
+      <w:lvlText w:val="%1)"/>
+      <w:lvlJc w:val="left"/>
+      <w:pPr>
+        <w:ind w:left="720" w:hanging="360"/>
+      </w:pPr>
+      <w:rPr>
+        <w:rFonts w:hint="default"/>
+      </w:rPr>
+    </w:lvl>
+    <w:lvl w:ilvl="1" w:tplc="08090019" w:tentative="1">
+      <w:start w:val="1"/>
+      <w:numFmt w:val="lowerLetter"/>
+      <w:lvlText w:val="%2."/>
+      <w:lvlJc w:val="left"/>
+      <w:pPr>
+        <w:ind w:left="1440" w:hanging="360"/>
+      </w:pPr>
+    </w:lvl>
+    <w:lvl w:ilvl="2" w:tplc="0809001B" w:tentative="1">
+      <w:start w:val="1"/>
+      <w:numFmt w:val="lowerRoman"/>
+      <w:lvlText w:val="%3."/>
+      <w:lvlJc w:val="right"/>
+      <w:pPr>
+        <w:ind w:left="2160" w:hanging="180"/>
+      </w:pPr>
+    </w:lvl>
+    <w:lvl w:ilvl="3" w:tplc="0809000F" w:tentative="1">
+      <w:start w:val="1"/>
+      <w:numFmt w:val="decimal"/>
+      <w:lvlText w:val="%4."/>
+      <w:lvlJc w:val="left"/>
+      <w:pPr>
+        <w:ind w:left="2880" w:hanging="360"/>
+      </w:pPr>
+    </w:lvl>
+    <w:lvl w:ilvl="4" w:tplc="08090019" w:tentative="1">
+      <w:start w:val="1"/>
+      <w:numFmt w:val="lowerLetter"/>
+      <w:lvlText w:val="%5."/>
+      <w:lvlJc w:val="left"/>
+      <w:pPr>
+        <w:ind w:left="3600" w:hanging="360"/>
+      </w:pPr>
+    </w:lvl>
+    <w:lvl w:ilvl="5" w:tplc="0809001B" w:tentative="1">
+      <w:start w:val="1"/>
+      <w:numFmt w:val="lowerRoman"/>
+      <w:lvlText w:val="%6."/>
+      <w:lvlJc w:val="right"/>
+      <w:pPr>
+        <w:ind w:left="4320" w:hanging="180"/>
+      </w:pPr>
+    </w:lvl>
+    <w:lvl w:ilvl="6" w:tplc="0809000F" w:tentative="1">
+      <w:start w:val="1"/>
+      <w:numFmt w:val="decimal"/>
+      <w:lvlText w:val="%7."/>
+      <w:lvlJc w:val="left"/>
+      <w:pPr>
+        <w:ind w:left="5040" w:hanging="360"/>
+      </w:pPr>
+    </w:lvl>
+    <w:lvl w:ilvl="7" w:tplc="08090019" w:tentative="1">
+      <w:start w:val="1"/>
+      <w:numFmt w:val="lowerLetter"/>
+      <w:lvlText w:val="%8."/>
+      <w:lvlJc w:val="left"/>
+      <w:pPr>
+        <w:ind w:left="5760" w:hanging="360"/>
+      </w:pPr>
+    </w:lvl>
+    <w:lvl w:ilvl="8" w:tplc="0809001B" w:tentative="1">
+      <w:start w:val="1"/>
+      <w:numFmt w:val="lowerRoman"/>
+      <w:lvlText w:val="%9."/>
+      <w:lvlJc w:val="right"/>
+      <w:pPr>
+        <w:ind w:left="6480" w:hanging="180"/>
+      </w:pPr>
+    </w:lvl>
+  </w:abstractNum>
+  <w:num w:numId="1">
+    <w:abstractNumId w:val="0"/>
+  </w:num>
+  <w:num w:numId="2">
+    <w:abstractNumId w:val="2"/>
+  </w:num>
+  <w:num w:numId="3">
+    <w:abstractNumId w:val="3"/>
+  </w:num>
+  <w:num w:numId="4">
+    <w:abstractNumId w:val="1"/>
+  </w:num>
+</w:numbering>
 </file>
 
 <file path=word/styles.xml><?xml version="1.0" encoding="utf-8"?>
@@ -909,6 +3035,34 @@
       </w:tblBorders>
     </w:tblPr>
   </w:style>
+  <w:style w:type="paragraph" w:styleId="a4">
+    <w:name w:val="Normal (Web)"/>
+    <w:basedOn w:val="a"/>
+    <w:uiPriority w:val="99"/>
+    <w:semiHidden/>
+    <w:unhideWhenUsed/>
+    <w:rsid w:val="00DF0AA7"/>
+    <w:pPr>
+      <w:spacing w:before="100" w:beforeAutospacing="1" w:after="100" w:afterAutospacing="1" w:line="240" w:lineRule="auto"/>
+    </w:pPr>
+    <w:rPr>
+      <w:rFonts w:ascii="Times New Roman" w:eastAsiaTheme="minorEastAsia" w:hAnsi="Times New Roman" w:cs="Times New Roman"/>
+      <w:sz w:val="24"/>
+      <w:szCs w:val="24"/>
+      <w:lang w:eastAsia="en-GB"/>
+    </w:rPr>
+  </w:style>
+  <w:style w:type="paragraph" w:styleId="a5">
+    <w:name w:val="List Paragraph"/>
+    <w:basedOn w:val="a"/>
+    <w:uiPriority w:val="34"/>
+    <w:qFormat/>
+    <w:rsid w:val="00DF0AA7"/>
+    <w:pPr>
+      <w:ind w:left="720"/>
+      <w:contextualSpacing/>
+    </w:pPr>
+  </w:style>
 </w:styles>
 </file>
 

</xml_diff>